<commit_message>
Refatorações, Validações, Injeção de Dependência e Inversão de Controle
</commit_message>
<xml_diff>
--- a/TesteImposto/Misc/Teste-Netshoes.docx
+++ b/TesteImposto/Misc/Teste-Netshoes.docx
@@ -650,21 +650,7 @@
               <w:rPr>
                 <w:lang w:val="pt-BR"/>
               </w:rPr>
-              <w:t xml:space="preserve">Correções de </w:t>
-            </w:r>
-            <w:proofErr w:type="spellStart"/>
-            <w:r>
-              <w:rPr>
-                <w:lang w:val="pt-BR"/>
-              </w:rPr>
-              <w:t>BUG’s</w:t>
-            </w:r>
-            <w:proofErr w:type="spellEnd"/>
-            <w:r>
-              <w:rPr>
-                <w:lang w:val="pt-BR"/>
-              </w:rPr>
-              <w:t>.</w:t>
+              <w:t>Correções de BUG’s.</w:t>
             </w:r>
           </w:p>
           <w:p>
@@ -2015,6 +2001,7 @@
       <w:pPr>
         <w:pStyle w:val="ttulo2"/>
         <w:rPr>
+          <w:color w:val="00B050"/>
           <w:lang w:val="pt-BR"/>
         </w:rPr>
       </w:pPr>
@@ -2029,6 +2016,19 @@
           <w:lang w:val="pt-BR"/>
         </w:rPr>
         <w:t>– Exercício (Novo recurso)</w:t>
+      </w:r>
+      <w:r>
+        <w:rPr>
+          <w:lang w:val="pt-BR"/>
+        </w:rPr>
+        <w:t xml:space="preserve"> </w:t>
+      </w:r>
+      <w:r>
+        <w:rPr>
+          <w:color w:val="00B050"/>
+          <w:lang w:val="pt-BR"/>
+        </w:rPr>
+        <w:t>- Done</w:t>
       </w:r>
     </w:p>
     <w:tbl>
@@ -2690,6 +2690,7 @@
       <w:pPr>
         <w:pStyle w:val="ttulo2"/>
         <w:rPr>
+          <w:color w:val="00B050"/>
           <w:lang w:val="pt-BR"/>
         </w:rPr>
       </w:pPr>
@@ -2705,6 +2706,19 @@
           <w:lang w:val="pt-BR"/>
         </w:rPr>
         <w:t>– Exercício (Novo recurso)</w:t>
+      </w:r>
+      <w:r>
+        <w:rPr>
+          <w:lang w:val="pt-BR"/>
+        </w:rPr>
+        <w:t xml:space="preserve"> </w:t>
+      </w:r>
+      <w:r>
+        <w:rPr>
+          <w:color w:val="00B050"/>
+          <w:lang w:val="pt-BR"/>
+        </w:rPr>
+        <w:t>- Done</w:t>
       </w:r>
     </w:p>
     <w:p>
@@ -2776,6 +2790,7 @@
       <w:pPr>
         <w:pStyle w:val="ttulo2"/>
         <w:rPr>
+          <w:color w:val="00B050"/>
           <w:lang w:val="pt-BR"/>
         </w:rPr>
       </w:pPr>
@@ -2790,6 +2805,19 @@
           <w:lang w:val="pt-BR"/>
         </w:rPr>
         <w:t>– Exercício (Novo recurso)</w:t>
+      </w:r>
+      <w:r>
+        <w:rPr>
+          <w:lang w:val="pt-BR"/>
+        </w:rPr>
+        <w:t xml:space="preserve"> </w:t>
+      </w:r>
+      <w:r>
+        <w:rPr>
+          <w:color w:val="00B050"/>
+          <w:lang w:val="pt-BR"/>
+        </w:rPr>
+        <w:t>- Done</w:t>
       </w:r>
     </w:p>
     <w:p>
@@ -2802,21 +2830,7 @@
         <w:rPr>
           <w:lang w:val="pt-BR"/>
         </w:rPr>
-        <w:t xml:space="preserve">Desenvolver uma </w:t>
-      </w:r>
-      <w:proofErr w:type="spellStart"/>
-      <w:r>
-        <w:rPr>
-          <w:lang w:val="pt-BR"/>
-        </w:rPr>
-        <w:t>stored</w:t>
-      </w:r>
-      <w:proofErr w:type="spellEnd"/>
-      <w:r>
-        <w:rPr>
-          <w:lang w:val="pt-BR"/>
-        </w:rPr>
-        <w:t xml:space="preserve"> procedure para ser utilizada por outros sistemas, o objetivo dessa procedure é devolver a seguinte estrutura:</w:t>
+        <w:t>Desenvolver uma stored procedure para ser utilizada por outros sistemas, o objetivo dessa procedure é devolver a seguinte estrutura:</w:t>
       </w:r>
     </w:p>
     <w:p>
@@ -2909,6 +2923,7 @@
       <w:pPr>
         <w:pStyle w:val="ttulo2"/>
         <w:rPr>
+          <w:color w:val="00B050"/>
           <w:lang w:val="pt-BR"/>
         </w:rPr>
       </w:pPr>
@@ -2923,6 +2938,19 @@
           <w:lang w:val="pt-BR"/>
         </w:rPr>
         <w:t>– Exercício (Correção de BUG)</w:t>
+      </w:r>
+      <w:r>
+        <w:rPr>
+          <w:lang w:val="pt-BR"/>
+        </w:rPr>
+        <w:t xml:space="preserve"> </w:t>
+      </w:r>
+      <w:r>
+        <w:rPr>
+          <w:color w:val="00B050"/>
+          <w:lang w:val="pt-BR"/>
+        </w:rPr>
+        <w:t>- Done</w:t>
       </w:r>
     </w:p>
     <w:p>
@@ -2942,6 +2970,7 @@
       <w:pPr>
         <w:pStyle w:val="ttulo2"/>
         <w:rPr>
+          <w:color w:val="FFC000"/>
           <w:lang w:val="pt-BR"/>
         </w:rPr>
       </w:pPr>
@@ -2962,6 +2991,19 @@
           <w:lang w:val="pt-BR"/>
         </w:rPr>
         <w:t>– Exercício (Correção de BUG)</w:t>
+      </w:r>
+      <w:r>
+        <w:rPr>
+          <w:lang w:val="pt-BR"/>
+        </w:rPr>
+        <w:t xml:space="preserve"> </w:t>
+      </w:r>
+      <w:r>
+        <w:rPr>
+          <w:color w:val="FFC000"/>
+          <w:lang w:val="pt-BR"/>
+        </w:rPr>
+        <w:t>– So So</w:t>
       </w:r>
     </w:p>
     <w:p>
@@ -3018,6 +3060,7 @@
       <w:pPr>
         <w:pStyle w:val="ttulo2"/>
         <w:rPr>
+          <w:color w:val="00B050"/>
           <w:lang w:val="pt-BR"/>
         </w:rPr>
       </w:pPr>
@@ -3038,6 +3081,19 @@
           <w:lang w:val="pt-BR"/>
         </w:rPr>
         <w:t>– Exercício (Novo recurso)</w:t>
+      </w:r>
+      <w:r>
+        <w:rPr>
+          <w:lang w:val="pt-BR"/>
+        </w:rPr>
+        <w:t xml:space="preserve"> </w:t>
+      </w:r>
+      <w:r>
+        <w:rPr>
+          <w:color w:val="00B050"/>
+          <w:lang w:val="pt-BR"/>
+        </w:rPr>
+        <w:t>- Done</w:t>
       </w:r>
     </w:p>
     <w:p>
@@ -3727,6 +3783,7 @@
       <w:pPr>
         <w:pStyle w:val="ttulo2"/>
         <w:rPr>
+          <w:color w:val="00B050"/>
           <w:lang w:val="pt-BR"/>
         </w:rPr>
       </w:pPr>
@@ -3748,6 +3805,21 @@
         </w:rPr>
         <w:t>– Exercício (Melhoria técnica)</w:t>
       </w:r>
+      <w:r>
+        <w:rPr>
+          <w:lang w:val="pt-BR"/>
+        </w:rPr>
+        <w:t xml:space="preserve"> </w:t>
+      </w:r>
+      <w:r>
+        <w:rPr>
+          <w:color w:val="00B050"/>
+          <w:lang w:val="pt-BR"/>
+        </w:rPr>
+        <w:t>- Done</w:t>
+      </w:r>
+      <w:bookmarkStart w:id="0" w:name="_GoBack"/>
+      <w:bookmarkEnd w:id="0"/>
     </w:p>
     <w:p>
       <w:pPr>
@@ -4336,8 +4408,6 @@
               </w:rPr>
               <w:t>asses, projetos, métodos e etc.</w:t>
             </w:r>
-            <w:bookmarkStart w:id="0" w:name="_GoBack"/>
-            <w:bookmarkEnd w:id="0"/>
           </w:p>
         </w:tc>
       </w:tr>
@@ -4602,7 +4672,7 @@
                             <w:rPr>
                               <w:lang w:val="pt-BR"/>
                             </w:rPr>
-                            <w:t>1</w:t>
+                            <w:t>3</w:t>
                           </w:r>
                           <w:r>
                             <w:rPr>
@@ -4669,7 +4739,7 @@
                       <w:rPr>
                         <w:lang w:val="pt-BR"/>
                       </w:rPr>
-                      <w:t>1</w:t>
+                      <w:t>3</w:t>
                     </w:r>
                     <w:r>
                       <w:rPr>
@@ -6311,7 +6381,7 @@
 </file>
 
 <file path=customXml/itemProps2.xml><?xml version="1.0" encoding="utf-8"?>
-<ds:datastoreItem xmlns:ds="http://schemas.openxmlformats.org/officeDocument/2006/customXml" ds:itemID="{41CDB7B6-3500-4C2D-878A-1D4E5FA737E3}">
+<ds:datastoreItem xmlns:ds="http://schemas.openxmlformats.org/officeDocument/2006/customXml" ds:itemID="{B6326D46-646B-417D-81AE-7E9C86FA61F7}">
   <ds:schemaRefs>
     <ds:schemaRef ds:uri="http://schemas.openxmlformats.org/officeDocument/2006/bibliography"/>
   </ds:schemaRefs>

</xml_diff>

<commit_message>
Testes Unitários e Relatório criado
</commit_message>
<xml_diff>
--- a/TesteImposto/Misc/Teste-Netshoes.docx
+++ b/TesteImposto/Misc/Teste-Netshoes.docx
@@ -650,7 +650,21 @@
               <w:rPr>
                 <w:lang w:val="pt-BR"/>
               </w:rPr>
-              <w:t>Correções de BUG’s.</w:t>
+              <w:t xml:space="preserve">Correções de </w:t>
+            </w:r>
+            <w:proofErr w:type="spellStart"/>
+            <w:r>
+              <w:rPr>
+                <w:lang w:val="pt-BR"/>
+              </w:rPr>
+              <w:t>BUG’s</w:t>
+            </w:r>
+            <w:proofErr w:type="spellEnd"/>
+            <w:r>
+              <w:rPr>
+                <w:lang w:val="pt-BR"/>
+              </w:rPr>
+              <w:t>.</w:t>
             </w:r>
           </w:p>
           <w:p>
@@ -1329,6 +1343,7 @@
       <w:pPr>
         <w:pStyle w:val="ttulo2"/>
         <w:rPr>
+          <w:color w:val="00B050"/>
           <w:lang w:val="pt-BR"/>
         </w:rPr>
       </w:pPr>
@@ -1350,6 +1365,28 @@
         </w:rPr>
         <w:t xml:space="preserve"> (Novo recurso)</w:t>
       </w:r>
+      <w:r>
+        <w:rPr>
+          <w:lang w:val="pt-BR"/>
+        </w:rPr>
+        <w:t xml:space="preserve"> </w:t>
+      </w:r>
+      <w:r>
+        <w:rPr>
+          <w:color w:val="00B050"/>
+          <w:lang w:val="pt-BR"/>
+        </w:rPr>
+        <w:t xml:space="preserve">- </w:t>
+      </w:r>
+      <w:proofErr w:type="spellStart"/>
+      <w:r>
+        <w:rPr>
+          <w:color w:val="00B050"/>
+          <w:lang w:val="pt-BR"/>
+        </w:rPr>
+        <w:t>Done</w:t>
+      </w:r>
+      <w:proofErr w:type="spellEnd"/>
     </w:p>
     <w:p>
       <w:pPr>
@@ -1373,8 +1410,16 @@
         <w:rPr>
           <w:lang w:val="pt-BR"/>
         </w:rPr>
-        <w:t>, seguindo exatamente a mesma estrutura da classe: NotaFiscal</w:t>
-      </w:r>
+        <w:t xml:space="preserve">, seguindo exatamente a mesma estrutura da classe: </w:t>
+      </w:r>
+      <w:proofErr w:type="spellStart"/>
+      <w:r>
+        <w:rPr>
+          <w:lang w:val="pt-BR"/>
+        </w:rPr>
+        <w:t>NotaFiscal</w:t>
+      </w:r>
+      <w:proofErr w:type="spellEnd"/>
       <w:r>
         <w:rPr>
           <w:lang w:val="pt-BR"/>
@@ -1424,12 +1469,14 @@
         </w:rPr>
         <w:t xml:space="preserve"> os </w:t>
       </w:r>
+      <w:proofErr w:type="spellStart"/>
       <w:r>
         <w:rPr>
           <w:lang w:val="pt-BR"/>
         </w:rPr>
         <w:t>XML’s</w:t>
       </w:r>
+      <w:proofErr w:type="spellEnd"/>
       <w:r>
         <w:rPr>
           <w:lang w:val="pt-BR"/>
@@ -2028,8 +2075,17 @@
           <w:color w:val="00B050"/>
           <w:lang w:val="pt-BR"/>
         </w:rPr>
-        <w:t>- Done</w:t>
-      </w:r>
+        <w:t xml:space="preserve">- </w:t>
+      </w:r>
+      <w:proofErr w:type="spellStart"/>
+      <w:r>
+        <w:rPr>
+          <w:color w:val="00B050"/>
+          <w:lang w:val="pt-BR"/>
+        </w:rPr>
+        <w:t>Done</w:t>
+      </w:r>
+      <w:proofErr w:type="spellEnd"/>
     </w:p>
     <w:tbl>
       <w:tblPr>
@@ -2718,8 +2774,17 @@
           <w:color w:val="00B050"/>
           <w:lang w:val="pt-BR"/>
         </w:rPr>
-        <w:t>- Done</w:t>
-      </w:r>
+        <w:t xml:space="preserve">- </w:t>
+      </w:r>
+      <w:proofErr w:type="spellStart"/>
+      <w:r>
+        <w:rPr>
+          <w:color w:val="00B050"/>
+          <w:lang w:val="pt-BR"/>
+        </w:rPr>
+        <w:t>Done</w:t>
+      </w:r>
+      <w:proofErr w:type="spellEnd"/>
     </w:p>
     <w:p>
       <w:pPr>
@@ -2817,8 +2882,17 @@
           <w:color w:val="00B050"/>
           <w:lang w:val="pt-BR"/>
         </w:rPr>
-        <w:t>- Done</w:t>
-      </w:r>
+        <w:t xml:space="preserve">- </w:t>
+      </w:r>
+      <w:proofErr w:type="spellStart"/>
+      <w:r>
+        <w:rPr>
+          <w:color w:val="00B050"/>
+          <w:lang w:val="pt-BR"/>
+        </w:rPr>
+        <w:t>Done</w:t>
+      </w:r>
+      <w:proofErr w:type="spellEnd"/>
     </w:p>
     <w:p>
       <w:pPr>
@@ -2830,7 +2904,21 @@
         <w:rPr>
           <w:lang w:val="pt-BR"/>
         </w:rPr>
-        <w:t>Desenvolver uma stored procedure para ser utilizada por outros sistemas, o objetivo dessa procedure é devolver a seguinte estrutura:</w:t>
+        <w:t xml:space="preserve">Desenvolver uma </w:t>
+      </w:r>
+      <w:proofErr w:type="spellStart"/>
+      <w:r>
+        <w:rPr>
+          <w:lang w:val="pt-BR"/>
+        </w:rPr>
+        <w:t>stored</w:t>
+      </w:r>
+      <w:proofErr w:type="spellEnd"/>
+      <w:r>
+        <w:rPr>
+          <w:lang w:val="pt-BR"/>
+        </w:rPr>
+        <w:t xml:space="preserve"> procedure para ser utilizada por outros sistemas, o objetivo dessa procedure é devolver a seguinte estrutura:</w:t>
       </w:r>
     </w:p>
     <w:p>
@@ -2950,8 +3038,17 @@
           <w:color w:val="00B050"/>
           <w:lang w:val="pt-BR"/>
         </w:rPr>
-        <w:t>- Done</w:t>
-      </w:r>
+        <w:t xml:space="preserve">- </w:t>
+      </w:r>
+      <w:proofErr w:type="spellStart"/>
+      <w:r>
+        <w:rPr>
+          <w:color w:val="00B050"/>
+          <w:lang w:val="pt-BR"/>
+        </w:rPr>
+        <w:t>Done</w:t>
+      </w:r>
+      <w:proofErr w:type="spellEnd"/>
     </w:p>
     <w:p>
       <w:pPr>
@@ -2970,7 +3067,7 @@
       <w:pPr>
         <w:pStyle w:val="ttulo2"/>
         <w:rPr>
-          <w:color w:val="FFC000"/>
+          <w:color w:val="00B050"/>
           <w:lang w:val="pt-BR"/>
         </w:rPr>
       </w:pPr>
@@ -3000,11 +3097,13 @@
       </w:r>
       <w:r>
         <w:rPr>
-          <w:color w:val="FFC000"/>
-          <w:lang w:val="pt-BR"/>
-        </w:rPr>
-        <w:t>– So So</w:t>
-      </w:r>
+          <w:color w:val="00B050"/>
+          <w:lang w:val="pt-BR"/>
+        </w:rPr>
+        <w:t>- Done</w:t>
+      </w:r>
+      <w:bookmarkStart w:id="0" w:name="_GoBack"/>
+      <w:bookmarkEnd w:id="0"/>
     </w:p>
     <w:p>
       <w:pPr>
@@ -3093,8 +3192,17 @@
           <w:color w:val="00B050"/>
           <w:lang w:val="pt-BR"/>
         </w:rPr>
-        <w:t>- Done</w:t>
-      </w:r>
+        <w:t xml:space="preserve">- </w:t>
+      </w:r>
+      <w:proofErr w:type="spellStart"/>
+      <w:r>
+        <w:rPr>
+          <w:color w:val="00B050"/>
+          <w:lang w:val="pt-BR"/>
+        </w:rPr>
+        <w:t>Done</w:t>
+      </w:r>
+      <w:proofErr w:type="spellEnd"/>
     </w:p>
     <w:p>
       <w:pPr>
@@ -3139,6 +3247,7 @@
         </w:rPr>
         <w:t xml:space="preserve"> (campo “</w:t>
       </w:r>
+      <w:proofErr w:type="spellStart"/>
       <w:r>
         <w:rPr>
           <w:lang w:val="pt-BR"/>
@@ -3149,7 +3258,14 @@
         <w:rPr>
           <w:lang w:val="pt-BR"/>
         </w:rPr>
-        <w:t>Destino”)</w:t>
+        <w:t>Destino</w:t>
+      </w:r>
+      <w:proofErr w:type="spellEnd"/>
+      <w:r>
+        <w:rPr>
+          <w:lang w:val="pt-BR"/>
+        </w:rPr>
+        <w:t>”)</w:t>
       </w:r>
       <w:r>
         <w:rPr>
@@ -3816,10 +3932,17 @@
           <w:color w:val="00B050"/>
           <w:lang w:val="pt-BR"/>
         </w:rPr>
-        <w:t>- Done</w:t>
-      </w:r>
-      <w:bookmarkStart w:id="0" w:name="_GoBack"/>
-      <w:bookmarkEnd w:id="0"/>
+        <w:t xml:space="preserve">- </w:t>
+      </w:r>
+      <w:proofErr w:type="spellStart"/>
+      <w:r>
+        <w:rPr>
+          <w:color w:val="00B050"/>
+          <w:lang w:val="pt-BR"/>
+        </w:rPr>
+        <w:t>Done</w:t>
+      </w:r>
+      <w:proofErr w:type="spellEnd"/>
     </w:p>
     <w:p>
       <w:pPr>
@@ -3831,7 +3954,35 @@
         <w:rPr>
           <w:lang w:val="pt-BR"/>
         </w:rPr>
-        <w:t>O código tem uma complexidade ciclomática muito alta, refatorar o código para que seja possível entende-lo melhor e simplificar a manutenção.</w:t>
+        <w:t xml:space="preserve">O código tem uma complexidade </w:t>
+      </w:r>
+      <w:proofErr w:type="spellStart"/>
+      <w:r>
+        <w:rPr>
+          <w:lang w:val="pt-BR"/>
+        </w:rPr>
+        <w:t>ciclomática</w:t>
+      </w:r>
+      <w:proofErr w:type="spellEnd"/>
+      <w:r>
+        <w:rPr>
+          <w:lang w:val="pt-BR"/>
+        </w:rPr>
+        <w:t xml:space="preserve"> muito alta, </w:t>
+      </w:r>
+      <w:proofErr w:type="spellStart"/>
+      <w:r>
+        <w:rPr>
+          <w:lang w:val="pt-BR"/>
+        </w:rPr>
+        <w:t>refatorar</w:t>
+      </w:r>
+      <w:proofErr w:type="spellEnd"/>
+      <w:r>
+        <w:rPr>
+          <w:lang w:val="pt-BR"/>
+        </w:rPr>
+        <w:t xml:space="preserve"> o código para que seja possível entende-lo melhor e simplificar a manutenção.</w:t>
       </w:r>
     </w:p>
     <w:tbl>
@@ -4416,6 +4567,7 @@
       <w:pPr>
         <w:pStyle w:val="ttulo2"/>
         <w:rPr>
+          <w:color w:val="00B050"/>
           <w:lang w:val="pt-BR"/>
         </w:rPr>
       </w:pPr>
@@ -4437,6 +4589,28 @@
         </w:rPr>
         <w:t>– Exercício (Melhoria técnica)</w:t>
       </w:r>
+      <w:r>
+        <w:rPr>
+          <w:lang w:val="pt-BR"/>
+        </w:rPr>
+        <w:t xml:space="preserve"> </w:t>
+      </w:r>
+      <w:r>
+        <w:rPr>
+          <w:color w:val="00B050"/>
+          <w:lang w:val="pt-BR"/>
+        </w:rPr>
+        <w:t xml:space="preserve">- </w:t>
+      </w:r>
+      <w:proofErr w:type="spellStart"/>
+      <w:r>
+        <w:rPr>
+          <w:color w:val="00B050"/>
+          <w:lang w:val="pt-BR"/>
+        </w:rPr>
+        <w:t>Done</w:t>
+      </w:r>
+      <w:proofErr w:type="spellEnd"/>
     </w:p>
     <w:p>
       <w:pPr>
@@ -4485,6 +4659,7 @@
       <w:pPr>
         <w:pStyle w:val="ttulo2"/>
         <w:rPr>
+          <w:color w:val="00B050"/>
           <w:lang w:val="pt-BR"/>
         </w:rPr>
       </w:pPr>
@@ -4507,6 +4682,28 @@
         </w:rPr>
         <w:t>– Exercício (Analise)</w:t>
       </w:r>
+      <w:r>
+        <w:rPr>
+          <w:lang w:val="pt-BR"/>
+        </w:rPr>
+        <w:t xml:space="preserve"> </w:t>
+      </w:r>
+      <w:r>
+        <w:rPr>
+          <w:color w:val="00B050"/>
+          <w:lang w:val="pt-BR"/>
+        </w:rPr>
+        <w:t xml:space="preserve">- </w:t>
+      </w:r>
+      <w:proofErr w:type="spellStart"/>
+      <w:r>
+        <w:rPr>
+          <w:color w:val="00B050"/>
+          <w:lang w:val="pt-BR"/>
+        </w:rPr>
+        <w:t>Done</w:t>
+      </w:r>
+      <w:proofErr w:type="spellEnd"/>
     </w:p>
     <w:p>
       <w:pPr>
@@ -4518,7 +4715,21 @@
         <w:rPr>
           <w:lang w:val="pt-BR"/>
         </w:rPr>
-        <w:t>É necessário gerar um report técnico das atividades desenvolvidas, descreva com suas palavras qual é o objetivo da tela e como foi implementado as alterações solicitadas.</w:t>
+        <w:t xml:space="preserve">É necessário gerar um </w:t>
+      </w:r>
+      <w:proofErr w:type="spellStart"/>
+      <w:r>
+        <w:rPr>
+          <w:lang w:val="pt-BR"/>
+        </w:rPr>
+        <w:t>report</w:t>
+      </w:r>
+      <w:proofErr w:type="spellEnd"/>
+      <w:r>
+        <w:rPr>
+          <w:lang w:val="pt-BR"/>
+        </w:rPr>
+        <w:t xml:space="preserve"> técnico das atividades desenvolvidas, descreva com suas palavras qual é o objetivo da tela e como foi implementado as alterações solicitadas.</w:t>
       </w:r>
     </w:p>
     <w:sectPr>
@@ -6381,7 +6592,7 @@
 </file>
 
 <file path=customXml/itemProps2.xml><?xml version="1.0" encoding="utf-8"?>
-<ds:datastoreItem xmlns:ds="http://schemas.openxmlformats.org/officeDocument/2006/customXml" ds:itemID="{B6326D46-646B-417D-81AE-7E9C86FA61F7}">
+<ds:datastoreItem xmlns:ds="http://schemas.openxmlformats.org/officeDocument/2006/customXml" ds:itemID="{709D4919-5FC1-454B-853B-90BD41646871}">
   <ds:schemaRefs>
     <ds:schemaRef ds:uri="http://schemas.openxmlformats.org/officeDocument/2006/bibliography"/>
   </ds:schemaRefs>

</xml_diff>